<commit_message>
Changed Lucy's name to Willem's in the Pico section
</commit_message>
<xml_diff>
--- a/Report out AI Playground.docx
+++ b/Report out AI Playground.docx
@@ -3567,45 +3567,15 @@
           <w:lang w:val="en-US"/>
         </w:rPr>
       </w:pPr>
-      <w:r>
-        <w:rPr>
-          <w:rStyle w:val="Kop2Char"/>
-        </w:rPr>
-        <w:lastRenderedPageBreak/>
-        <w:fldChar w:fldCharType="begin"/>
-      </w:r>
-      <w:r>
-        <w:rPr>
-          <w:rStyle w:val="Kop2Char"/>
-          <w:lang w:val="en-US"/>
-        </w:rPr>
-        <w:instrText>HYPERLINK "https://zapier.com/blog/best-ai-app-builder/" \l "create-xyz"</w:instrText>
-      </w:r>
-      <w:r>
-        <w:rPr>
-          <w:rStyle w:val="Kop2Char"/>
-        </w:rPr>
-      </w:r>
-      <w:r>
-        <w:rPr>
-          <w:rStyle w:val="Kop2Char"/>
-        </w:rPr>
-        <w:fldChar w:fldCharType="separate"/>
-      </w:r>
-      <w:r>
-        <w:rPr>
-          <w:rStyle w:val="Kop2Char"/>
-          <w:lang w:val="en-US"/>
-        </w:rPr>
-        <w:t>Create</w:t>
-      </w:r>
-      <w:r>
-        <w:rPr>
-          <w:rStyle w:val="Kop2Char"/>
-          <w:lang w:val="en-US"/>
-        </w:rPr>
-        <w:fldChar w:fldCharType="end"/>
-      </w:r>
+      <w:hyperlink r:id="rId20" w:anchor="create-xyz" w:history="1">
+        <w:r>
+          <w:rPr>
+            <w:rStyle w:val="Kop2Char"/>
+            <w:lang w:val="en-US"/>
+          </w:rPr>
+          <w:t>Create</w:t>
+        </w:r>
+      </w:hyperlink>
       <w:r>
         <w:rPr>
           <w:rStyle w:val="Kop2Char"/>
@@ -3699,7 +3669,7 @@
                     </pic:cNvPicPr>
                   </pic:nvPicPr>
                   <pic:blipFill>
-                    <a:blip r:embed="rId20" cstate="print">
+                    <a:blip r:embed="rId21" cstate="print">
                       <a:extLst>
                         <a:ext uri="{28A0092B-C50C-407E-A947-70E740481C1C}">
                           <a14:useLocalDpi xmlns:a14="http://schemas.microsoft.com/office/drawing/2010/main" val="0"/>
@@ -3889,7 +3859,7 @@
                     </pic:cNvPicPr>
                   </pic:nvPicPr>
                   <pic:blipFill>
-                    <a:blip r:embed="rId21" cstate="print">
+                    <a:blip r:embed="rId22" cstate="print">
                       <a:extLst>
                         <a:ext uri="{28A0092B-C50C-407E-A947-70E740481C1C}">
                           <a14:useLocalDpi xmlns:a14="http://schemas.microsoft.com/office/drawing/2010/main" val="0"/>
@@ -3946,7 +3916,7 @@
                     </pic:cNvPicPr>
                   </pic:nvPicPr>
                   <pic:blipFill>
-                    <a:blip r:embed="rId22" cstate="print">
+                    <a:blip r:embed="rId23" cstate="print">
                       <a:extLst>
                         <a:ext uri="{28A0092B-C50C-407E-A947-70E740481C1C}">
                           <a14:useLocalDpi xmlns:a14="http://schemas.microsoft.com/office/drawing/2010/main" val="0"/>
@@ -4320,7 +4290,7 @@
                     </pic:cNvPicPr>
                   </pic:nvPicPr>
                   <pic:blipFill>
-                    <a:blip r:embed="rId23" cstate="print">
+                    <a:blip r:embed="rId24" cstate="print">
                       <a:extLst>
                         <a:ext uri="{28A0092B-C50C-407E-A947-70E740481C1C}">
                           <a14:useLocalDpi xmlns:a14="http://schemas.microsoft.com/office/drawing/2010/main" val="0"/>
@@ -4873,7 +4843,7 @@
           <w:lang w:val="en-US"/>
         </w:rPr>
       </w:pPr>
-      <w:hyperlink r:id="rId24" w:anchor="pico" w:history="1">
+      <w:hyperlink r:id="rId25" w:anchor="pico" w:history="1">
         <w:r>
           <w:rPr>
             <w:rFonts w:ascii="Helvetica Neue" w:hAnsi="Helvetica Neue" w:cs="Helvetica Neue"/>
@@ -4931,7 +4901,47 @@
           <w:szCs w:val="26"/>
           <w:lang w:val="en-US"/>
         </w:rPr>
-        <w:t>These are the results of Kimberly and Lucy using Pico</w:t>
+        <w:t xml:space="preserve">These are the results of </w:t>
+      </w:r>
+      <w:r>
+        <w:rPr>
+          <w:rFonts w:ascii="Helvetica Neue" w:hAnsi="Helvetica Neue" w:cs="Helvetica Neue"/>
+          <w:kern w:val="0"/>
+          <w:sz w:val="26"/>
+          <w:szCs w:val="26"/>
+          <w:lang w:val="en-US"/>
+        </w:rPr>
+        <w:t>Willem</w:t>
+      </w:r>
+      <w:r>
+        <w:rPr>
+          <w:rFonts w:ascii="Helvetica Neue" w:hAnsi="Helvetica Neue" w:cs="Helvetica Neue"/>
+          <w:kern w:val="0"/>
+          <w:sz w:val="26"/>
+          <w:szCs w:val="26"/>
+          <w:lang w:val="en-US"/>
+        </w:rPr>
+        <w:t xml:space="preserve"> </w:t>
+      </w:r>
+      <w:r>
+        <w:rPr>
+          <w:rFonts w:ascii="Helvetica Neue" w:hAnsi="Helvetica Neue" w:cs="Helvetica Neue"/>
+          <w:kern w:val="0"/>
+          <w:sz w:val="26"/>
+          <w:szCs w:val="26"/>
+          <w:lang w:val="en-US"/>
+        </w:rPr>
+        <w:t xml:space="preserve">and Kimberly </w:t>
+      </w:r>
+      <w:r>
+        <w:rPr>
+          <w:rFonts w:ascii="Helvetica Neue" w:hAnsi="Helvetica Neue" w:cs="Helvetica Neue"/>
+          <w:kern w:val="0"/>
+          <w:sz w:val="26"/>
+          <w:szCs w:val="26"/>
+          <w:lang w:val="en-US"/>
+        </w:rPr>
+        <w:t>using Pico</w:t>
       </w:r>
     </w:p>
     <w:p>
@@ -4986,7 +4996,7 @@
                     </pic:cNvPicPr>
                   </pic:nvPicPr>
                   <pic:blipFill>
-                    <a:blip r:embed="rId25" cstate="print">
+                    <a:blip r:embed="rId26" cstate="print">
                       <a:extLst>
                         <a:ext uri="{28A0092B-C50C-407E-A947-70E740481C1C}">
                           <a14:useLocalDpi xmlns:a14="http://schemas.microsoft.com/office/drawing/2010/main" val="0"/>
@@ -5043,7 +5053,7 @@
                     </pic:cNvPicPr>
                   </pic:nvPicPr>
                   <pic:blipFill>
-                    <a:blip r:embed="rId26" cstate="print">
+                    <a:blip r:embed="rId27" cstate="print">
                       <a:extLst>
                         <a:ext uri="{28A0092B-C50C-407E-A947-70E740481C1C}">
                           <a14:useLocalDpi xmlns:a14="http://schemas.microsoft.com/office/drawing/2010/main" val="0"/>
@@ -5555,7 +5565,7 @@
                     </pic:cNvPicPr>
                   </pic:nvPicPr>
                   <pic:blipFill>
-                    <a:blip r:embed="rId27" cstate="print">
+                    <a:blip r:embed="rId28" cstate="print">
                       <a:extLst>
                         <a:ext uri="{28A0092B-C50C-407E-A947-70E740481C1C}">
                           <a14:useLocalDpi xmlns:a14="http://schemas.microsoft.com/office/drawing/2010/main" val="0"/>
@@ -5612,7 +5622,7 @@
                     </pic:cNvPicPr>
                   </pic:nvPicPr>
                   <pic:blipFill>
-                    <a:blip r:embed="rId28" cstate="print">
+                    <a:blip r:embed="rId29" cstate="print">
                       <a:extLst>
                         <a:ext uri="{28A0092B-C50C-407E-A947-70E740481C1C}">
                           <a14:useLocalDpi xmlns:a14="http://schemas.microsoft.com/office/drawing/2010/main" val="0"/>
@@ -5942,7 +5952,7 @@
         </w:rPr>
         <w:t xml:space="preserve">Willem also used </w:t>
       </w:r>
-      <w:hyperlink r:id="rId29" w:history="1">
+      <w:hyperlink r:id="rId30" w:history="1">
         <w:r>
           <w:rPr>
             <w:rFonts w:ascii="Helvetica Neue" w:hAnsi="Helvetica Neue" w:cs="Helvetica Neue"/>
@@ -6059,7 +6069,7 @@
                     </pic:cNvPicPr>
                   </pic:nvPicPr>
                   <pic:blipFill>
-                    <a:blip r:embed="rId30" cstate="print">
+                    <a:blip r:embed="rId31" cstate="print">
                       <a:extLst>
                         <a:ext uri="{28A0092B-C50C-407E-A947-70E740481C1C}">
                           <a14:useLocalDpi xmlns:a14="http://schemas.microsoft.com/office/drawing/2010/main" val="0"/>
@@ -6211,7 +6221,7 @@
         </w:rPr>
         <w:t xml:space="preserve"> and </w:t>
       </w:r>
-      <w:hyperlink r:id="rId31" w:history="1">
+      <w:hyperlink r:id="rId32" w:history="1">
         <w:proofErr w:type="spellStart"/>
         <w:r>
           <w:rPr>
@@ -6235,7 +6245,7 @@
         </w:rPr>
         <w:t xml:space="preserve">. For mobile apps, instead of using </w:t>
       </w:r>
-      <w:hyperlink r:id="rId32" w:history="1">
+      <w:hyperlink r:id="rId33" w:history="1">
         <w:proofErr w:type="spellStart"/>
         <w:r>
           <w:rPr>

</xml_diff>